<commit_message>
well I was missing a negative in the analytical solution ..
</commit_message>
<xml_diff>
--- a/WK10 HW1/ASTE546 HW10 KM.docx
+++ b/WK10 HW1/ASTE546 HW10 KM.docx
@@ -2,7 +2,351 @@
 <file path=word/document.xml><?xml version="1.0" encoding="utf-8"?>
 <w:document xmlns:wpc="http://schemas.microsoft.com/office/word/2010/wordprocessingCanvas" xmlns:cx="http://schemas.microsoft.com/office/drawing/2014/chartex" xmlns:cx1="http://schemas.microsoft.com/office/drawing/2015/9/8/chartex" xmlns:cx2="http://schemas.microsoft.com/office/drawing/2015/10/21/chartex" xmlns:cx3="http://schemas.microsoft.com/office/drawing/2016/5/9/chartex" xmlns:cx4="http://schemas.microsoft.com/office/drawing/2016/5/10/chartex" xmlns:cx5="http://schemas.microsoft.com/office/drawing/2016/5/11/chartex" xmlns:cx6="http://schemas.microsoft.com/office/drawing/2016/5/12/chartex" xmlns:cx7="http://schemas.microsoft.com/office/drawing/2016/5/13/chartex" xmlns:cx8="http://schemas.microsoft.com/office/drawing/2016/5/14/chartex" xmlns:mc="http://schemas.openxmlformats.org/markup-compatibility/2006" xmlns:aink="http://schemas.microsoft.com/office/drawing/2016/ink" xmlns:am3d="http://schemas.microsoft.com/office/drawing/2017/model3d" xmlns:o="urn:schemas-microsoft-com:office:office" xmlns:oel="http://schemas.microsoft.com/office/2019/extlst" xmlns:r="http://schemas.openxmlformats.org/officeDocument/2006/relationships" xmlns:m="http://schemas.openxmlformats.org/officeDocument/2006/math" xmlns:v="urn:schemas-microsoft-com:vml" xmlns:wp14="http://schemas.microsoft.com/office/word/2010/wordprocessingDrawing" xmlns:wp="http://schemas.openxmlformats.org/drawingml/2006/wordprocessingDrawing" xmlns:w10="urn:schemas-microsoft-com:office:word" xmlns:w="http://schemas.openxmlformats.org/wordprocessingml/2006/main" xmlns:w14="http://schemas.microsoft.com/office/word/2010/wordml" xmlns:w15="http://schemas.microsoft.com/office/word/2012/wordml" xmlns:w16cex="http://schemas.microsoft.com/office/word/2018/wordml/cex" xmlns:w16cid="http://schemas.microsoft.com/office/word/2016/wordml/cid" xmlns:w16="http://schemas.microsoft.com/office/word/2018/wordml" xmlns:w16sdtdh="http://schemas.microsoft.com/office/word/2020/wordml/sdtdatahash" xmlns:w16se="http://schemas.microsoft.com/office/word/2015/wordml/symex" xmlns:wpg="http://schemas.microsoft.com/office/word/2010/wordprocessingGroup" xmlns:wpi="http://schemas.microsoft.com/office/word/2010/wordprocessingInk" xmlns:wne="http://schemas.microsoft.com/office/word/2006/wordml" xmlns:wps="http://schemas.microsoft.com/office/word/2010/wordprocessingShape" mc:Ignorable="w14 w15 w16se w16cid w16 w16cex w16sdtdh wp14">
   <w:body>
+    <w:p>
+      <w:r>
+        <w:t>Karin Metzgar</w:t>
+      </w:r>
+    </w:p>
+    <w:p>
+      <w:r>
+        <w:t xml:space="preserve">HW 10 </w:t>
+      </w:r>
+    </w:p>
+    <w:p>
+      <w:r>
+        <w:t>ASTE 546</w:t>
+      </w:r>
+    </w:p>
     <w:p/>
+    <w:p>
+      <w:r>
+        <w:t>For my first attempt, without incorporating k with a m=1 gives the inverse of the analytical solution.</w:t>
+      </w:r>
+      <w:r>
+        <w:rPr>
+          <w:noProof/>
+        </w:rPr>
+        <w:drawing>
+          <wp:inline distT="0" distB="0" distL="0" distR="0" wp14:anchorId="257584F9" wp14:editId="60D26248">
+            <wp:extent cx="5943600" cy="2411095"/>
+            <wp:effectExtent l="0" t="0" r="0" b="1905"/>
+            <wp:docPr id="801836592" name="Picture 1" descr="A screenshot of a graph&#10;&#10;Description automatically generated"/>
+            <wp:cNvGraphicFramePr>
+              <a:graphicFrameLocks xmlns:a="http://schemas.openxmlformats.org/drawingml/2006/main" noChangeAspect="1"/>
+            </wp:cNvGraphicFramePr>
+            <a:graphic xmlns:a="http://schemas.openxmlformats.org/drawingml/2006/main">
+              <a:graphicData uri="http://schemas.openxmlformats.org/drawingml/2006/picture">
+                <pic:pic xmlns:pic="http://schemas.openxmlformats.org/drawingml/2006/picture">
+                  <pic:nvPicPr>
+                    <pic:cNvPr id="801836592" name="Picture 1" descr="A screenshot of a graph&#10;&#10;Description automatically generated"/>
+                    <pic:cNvPicPr/>
+                  </pic:nvPicPr>
+                  <pic:blipFill>
+                    <a:blip r:embed="rId4" cstate="print">
+                      <a:extLst>
+                        <a:ext uri="{28A0092B-C50C-407E-A947-70E740481C1C}">
+                          <a14:useLocalDpi xmlns:a14="http://schemas.microsoft.com/office/drawing/2010/main" val="0"/>
+                        </a:ext>
+                      </a:extLst>
+                    </a:blip>
+                    <a:stretch>
+                      <a:fillRect/>
+                    </a:stretch>
+                  </pic:blipFill>
+                  <pic:spPr>
+                    <a:xfrm>
+                      <a:off x="0" y="0"/>
+                      <a:ext cx="5943600" cy="2411095"/>
+                    </a:xfrm>
+                    <a:prstGeom prst="rect">
+                      <a:avLst/>
+                    </a:prstGeom>
+                  </pic:spPr>
+                </pic:pic>
+              </a:graphicData>
+            </a:graphic>
+          </wp:inline>
+        </w:drawing>
+      </w:r>
+    </w:p>
+    <w:p/>
+    <w:p>
+      <w:r>
+        <w:t>Now trying to incorporate k I get this:</w:t>
+      </w:r>
+      <w:r>
+        <w:br/>
+      </w:r>
+      <w:r>
+        <w:rPr>
+          <w:noProof/>
+        </w:rPr>
+        <w:drawing>
+          <wp:inline distT="0" distB="0" distL="0" distR="0" wp14:anchorId="7C40482B" wp14:editId="064359A2">
+            <wp:extent cx="5943600" cy="2656840"/>
+            <wp:effectExtent l="0" t="0" r="0" b="0"/>
+            <wp:docPr id="715919823" name="Picture 2" descr="A graph with blue and orange lines&#10;&#10;Description automatically generated"/>
+            <wp:cNvGraphicFramePr>
+              <a:graphicFrameLocks xmlns:a="http://schemas.openxmlformats.org/drawingml/2006/main" noChangeAspect="1"/>
+            </wp:cNvGraphicFramePr>
+            <a:graphic xmlns:a="http://schemas.openxmlformats.org/drawingml/2006/main">
+              <a:graphicData uri="http://schemas.openxmlformats.org/drawingml/2006/picture">
+                <pic:pic xmlns:pic="http://schemas.openxmlformats.org/drawingml/2006/picture">
+                  <pic:nvPicPr>
+                    <pic:cNvPr id="715919823" name="Picture 2" descr="A graph with blue and orange lines&#10;&#10;Description automatically generated"/>
+                    <pic:cNvPicPr/>
+                  </pic:nvPicPr>
+                  <pic:blipFill>
+                    <a:blip r:embed="rId5" cstate="print">
+                      <a:extLst>
+                        <a:ext uri="{28A0092B-C50C-407E-A947-70E740481C1C}">
+                          <a14:useLocalDpi xmlns:a14="http://schemas.microsoft.com/office/drawing/2010/main" val="0"/>
+                        </a:ext>
+                      </a:extLst>
+                    </a:blip>
+                    <a:stretch>
+                      <a:fillRect/>
+                    </a:stretch>
+                  </pic:blipFill>
+                  <pic:spPr>
+                    <a:xfrm>
+                      <a:off x="0" y="0"/>
+                      <a:ext cx="5943600" cy="2656840"/>
+                    </a:xfrm>
+                    <a:prstGeom prst="rect">
+                      <a:avLst/>
+                    </a:prstGeom>
+                  </pic:spPr>
+                </pic:pic>
+              </a:graphicData>
+            </a:graphic>
+          </wp:inline>
+        </w:drawing>
+      </w:r>
+    </w:p>
+    <w:p/>
+    <w:p>
+      <w:r>
+        <w:t xml:space="preserve">Maybe this needs to be incorporated to the Phase Space equation before it gets inverse </w:t>
+      </w:r>
+      <w:proofErr w:type="spellStart"/>
+      <w:r>
+        <w:t>FT’ed</w:t>
+      </w:r>
+      <w:proofErr w:type="spellEnd"/>
+      <w:r>
+        <w:t xml:space="preserve"> back to time space</w:t>
+      </w:r>
+      <w:proofErr w:type="gramStart"/>
+      <w:r>
+        <w:t xml:space="preserve"> ..</w:t>
+      </w:r>
+      <w:proofErr w:type="gramEnd"/>
+      <w:r>
+        <w:t xml:space="preserve"> </w:t>
+      </w:r>
+    </w:p>
+    <w:p/>
+    <w:p/>
+    <w:p/>
+    <w:p/>
+    <w:p/>
+    <w:p/>
+    <w:p>
+      <w:r>
+        <w:t>My attempt to add the k term to the DFT function didn’t work, but this is the result with the k term code removed. The problem is definitely the implementation of the k term because this looks correct</w:t>
+      </w:r>
+      <w:proofErr w:type="gramStart"/>
+      <w:r>
+        <w:t xml:space="preserve"> ..</w:t>
+      </w:r>
+      <w:proofErr w:type="gramEnd"/>
+      <w:r>
+        <w:t xml:space="preserve"> except a -k term would scale it properly.</w:t>
+      </w:r>
+    </w:p>
+    <w:p>
+      <w:r>
+        <w:rPr>
+          <w:noProof/>
+        </w:rPr>
+        <w:drawing>
+          <wp:inline distT="0" distB="0" distL="0" distR="0" wp14:anchorId="414B5D75" wp14:editId="2F526041">
+            <wp:extent cx="5943600" cy="3137535"/>
+            <wp:effectExtent l="0" t="0" r="0" b="0"/>
+            <wp:docPr id="1875166188" name="Picture 3" descr="A graph showing a graph&#10;&#10;Description automatically generated with medium confidence"/>
+            <wp:cNvGraphicFramePr>
+              <a:graphicFrameLocks xmlns:a="http://schemas.openxmlformats.org/drawingml/2006/main" noChangeAspect="1"/>
+            </wp:cNvGraphicFramePr>
+            <a:graphic xmlns:a="http://schemas.openxmlformats.org/drawingml/2006/main">
+              <a:graphicData uri="http://schemas.openxmlformats.org/drawingml/2006/picture">
+                <pic:pic xmlns:pic="http://schemas.openxmlformats.org/drawingml/2006/picture">
+                  <pic:nvPicPr>
+                    <pic:cNvPr id="1875166188" name="Picture 3" descr="A graph showing a graph&#10;&#10;Description automatically generated with medium confidence"/>
+                    <pic:cNvPicPr/>
+                  </pic:nvPicPr>
+                  <pic:blipFill>
+                    <a:blip r:embed="rId6" cstate="print">
+                      <a:extLst>
+                        <a:ext uri="{28A0092B-C50C-407E-A947-70E740481C1C}">
+                          <a14:useLocalDpi xmlns:a14="http://schemas.microsoft.com/office/drawing/2010/main" val="0"/>
+                        </a:ext>
+                      </a:extLst>
+                    </a:blip>
+                    <a:stretch>
+                      <a:fillRect/>
+                    </a:stretch>
+                  </pic:blipFill>
+                  <pic:spPr>
+                    <a:xfrm>
+                      <a:off x="0" y="0"/>
+                      <a:ext cx="5943600" cy="3137535"/>
+                    </a:xfrm>
+                    <a:prstGeom prst="rect">
+                      <a:avLst/>
+                    </a:prstGeom>
+                  </pic:spPr>
+                </pic:pic>
+              </a:graphicData>
+            </a:graphic>
+          </wp:inline>
+        </w:drawing>
+      </w:r>
+    </w:p>
+    <w:p/>
+    <w:p>
+      <w:proofErr w:type="gramStart"/>
+      <w:r>
+        <w:t>Well</w:t>
+      </w:r>
+      <w:proofErr w:type="gramEnd"/>
+      <w:r>
+        <w:t xml:space="preserve"> I thought I incorporated k correctly, like it’s done in the lecture and link but for m=1 I get this:</w:t>
+      </w:r>
+      <w:r>
+        <w:br/>
+      </w:r>
+      <w:r>
+        <w:br/>
+      </w:r>
+      <w:r>
+        <w:rPr>
+          <w:noProof/>
+        </w:rPr>
+        <w:drawing>
+          <wp:inline distT="0" distB="0" distL="0" distR="0" wp14:anchorId="4671A6B6" wp14:editId="3A6427A9">
+            <wp:extent cx="5943600" cy="2974975"/>
+            <wp:effectExtent l="0" t="0" r="0" b="0"/>
+            <wp:docPr id="2032561211" name="Picture 4" descr="A graph with blue and orange lines&#10;&#10;Description automatically generated"/>
+            <wp:cNvGraphicFramePr>
+              <a:graphicFrameLocks xmlns:a="http://schemas.openxmlformats.org/drawingml/2006/main" noChangeAspect="1"/>
+            </wp:cNvGraphicFramePr>
+            <a:graphic xmlns:a="http://schemas.openxmlformats.org/drawingml/2006/main">
+              <a:graphicData uri="http://schemas.openxmlformats.org/drawingml/2006/picture">
+                <pic:pic xmlns:pic="http://schemas.openxmlformats.org/drawingml/2006/picture">
+                  <pic:nvPicPr>
+                    <pic:cNvPr id="2032561211" name="Picture 4" descr="A graph with blue and orange lines&#10;&#10;Description automatically generated"/>
+                    <pic:cNvPicPr/>
+                  </pic:nvPicPr>
+                  <pic:blipFill>
+                    <a:blip r:embed="rId7" cstate="print">
+                      <a:extLst>
+                        <a:ext uri="{28A0092B-C50C-407E-A947-70E740481C1C}">
+                          <a14:useLocalDpi xmlns:a14="http://schemas.microsoft.com/office/drawing/2010/main" val="0"/>
+                        </a:ext>
+                      </a:extLst>
+                    </a:blip>
+                    <a:stretch>
+                      <a:fillRect/>
+                    </a:stretch>
+                  </pic:blipFill>
+                  <pic:spPr>
+                    <a:xfrm>
+                      <a:off x="0" y="0"/>
+                      <a:ext cx="5943600" cy="2974975"/>
+                    </a:xfrm>
+                    <a:prstGeom prst="rect">
+                      <a:avLst/>
+                    </a:prstGeom>
+                  </pic:spPr>
+                </pic:pic>
+              </a:graphicData>
+            </a:graphic>
+          </wp:inline>
+        </w:drawing>
+      </w:r>
+    </w:p>
+    <w:p/>
+    <w:p>
+      <w:proofErr w:type="gramStart"/>
+      <w:r>
+        <w:t>So</w:t>
+      </w:r>
+      <w:proofErr w:type="gramEnd"/>
+      <w:r>
+        <w:t xml:space="preserve"> FT is still being scaled incorrectly </w:t>
+      </w:r>
+    </w:p>
+    <w:p/>
+    <w:p>
+      <w:r>
+        <w:lastRenderedPageBreak/>
+        <w:t>For m = 2 I get:</w:t>
+      </w:r>
+    </w:p>
+    <w:p>
+      <w:r>
+        <w:t xml:space="preserve">So now the amplitude and the period seems to be a little off… </w:t>
+      </w:r>
+    </w:p>
+    <w:p>
+      <w:r>
+        <w:rPr>
+          <w:noProof/>
+        </w:rPr>
+        <w:drawing>
+          <wp:inline distT="0" distB="0" distL="0" distR="0" wp14:anchorId="170ACFED" wp14:editId="03B10D9E">
+            <wp:extent cx="5943600" cy="2785110"/>
+            <wp:effectExtent l="0" t="0" r="0" b="0"/>
+            <wp:docPr id="451835241" name="Picture 5" descr="A graph with orange and blue lines&#10;&#10;Description automatically generated"/>
+            <wp:cNvGraphicFramePr>
+              <a:graphicFrameLocks xmlns:a="http://schemas.openxmlformats.org/drawingml/2006/main" noChangeAspect="1"/>
+            </wp:cNvGraphicFramePr>
+            <a:graphic xmlns:a="http://schemas.openxmlformats.org/drawingml/2006/main">
+              <a:graphicData uri="http://schemas.openxmlformats.org/drawingml/2006/picture">
+                <pic:pic xmlns:pic="http://schemas.openxmlformats.org/drawingml/2006/picture">
+                  <pic:nvPicPr>
+                    <pic:cNvPr id="451835241" name="Picture 5" descr="A graph with orange and blue lines&#10;&#10;Description automatically generated"/>
+                    <pic:cNvPicPr/>
+                  </pic:nvPicPr>
+                  <pic:blipFill>
+                    <a:blip r:embed="rId8" cstate="print">
+                      <a:extLst>
+                        <a:ext uri="{28A0092B-C50C-407E-A947-70E740481C1C}">
+                          <a14:useLocalDpi xmlns:a14="http://schemas.microsoft.com/office/drawing/2010/main" val="0"/>
+                        </a:ext>
+                      </a:extLst>
+                    </a:blip>
+                    <a:stretch>
+                      <a:fillRect/>
+                    </a:stretch>
+                  </pic:blipFill>
+                  <pic:spPr>
+                    <a:xfrm>
+                      <a:off x="0" y="0"/>
+                      <a:ext cx="5943600" cy="2785110"/>
+                    </a:xfrm>
+                    <a:prstGeom prst="rect">
+                      <a:avLst/>
+                    </a:prstGeom>
+                  </pic:spPr>
+                </pic:pic>
+              </a:graphicData>
+            </a:graphic>
+          </wp:inline>
+        </w:drawing>
+      </w:r>
+    </w:p>
     <w:sectPr>
       <w:pgSz w:w="12240" w:h="15840"/>
       <w:pgMar w:top="1440" w:right="1440" w:bottom="1440" w:left="1440" w:header="720" w:footer="720" w:gutter="0"/>

</xml_diff>